<commit_message>
fix: word template add chart
</commit_message>
<xml_diff>
--- a/OpenXMLPractice/Resources/Template/tryInputChart.docx
+++ b/OpenXMLPractice/Resources/Template/tryInputChart.docx
@@ -5,10 +5,30 @@
     <w:p>
       <w:r>
         <w:rPr>
+          <w:noProof/>
+        </w:rPr>
+        <w:drawing>
+          <wp:inline distT="0" distB="0" distL="0" distR="0" wp14:anchorId="798EE92F" wp14:editId="6843BF05">
+            <wp:extent cx="5274310" cy="3076575"/>
+            <wp:effectExtent l="0" t="0" r="2540" b="9525"/>
+            <wp:docPr id="1" name="圖表 1"/>
+            <wp:cNvGraphicFramePr/>
+            <a:graphic xmlns:a="http://schemas.openxmlformats.org/drawingml/2006/main">
+              <a:graphicData uri="http://schemas.openxmlformats.org/drawingml/2006/chart">
+                <c:chart xmlns:c="http://schemas.openxmlformats.org/drawingml/2006/chart" xmlns:r="http://schemas.openxmlformats.org/officeDocument/2006/relationships" r:id="rId4"/>
+              </a:graphicData>
+            </a:graphic>
+          </wp:inline>
+        </w:drawing>
+      </w:r>
+    </w:p>
+    <w:p/>
+    <w:p>
+      <w:pPr>
+        <w:rPr>
           <w:rFonts w:hint="eastAsia"/>
         </w:rPr>
-        <w:t>123</w:t>
-      </w:r>
+      </w:pPr>
     </w:p>
     <w:sectPr>
       <w:pgSz w:w="11906" w:h="16838"/>
@@ -16,22 +36,6 @@
       <w:cols w:space="425"/>
       <w:docGrid w:type="lines" w:linePitch="360"/>
     </w:sectPr>
-    <w:p>
-      <w:r>
-        <w:drawing>
-          <wp:inline>
-            <wp:extent cx="5486400" cy="3200400"/>
-            <wp:effectExtent l="19050" t="0" r="9525" b="0"/>
-            <wp:docPr id="1" name="Chart"/>
-            <a:graphic xmlns:a="http://schemas.openxmlformats.org/drawingml/2006/main">
-              <a:graphicData uri="http://schemas.openxmlformats.org/drawingml/2006/chart">
-                <c:chart xmlns:c="http://schemas.openxmlformats.org/drawingml/2006/chart" r:id="rId2"/>
-              </a:graphicData>
-            </a:graphic>
-          </wp:inline>
-        </w:drawing>
-      </w:r>
-    </w:p>
   </w:body>
 </w:document>
 </file>
@@ -466,10 +470,75 @@
 </file>
 
 <file path=word/charts/chart1.xml><?xml version="1.0" encoding="utf-8"?>
-<c:chartSpace xmlns:c="http://schemas.openxmlformats.org/drawingml/2006/chart">
-  <c:lang val="en-US"/>
+<c:chartSpace xmlns:c="http://schemas.openxmlformats.org/drawingml/2006/chart" xmlns:a="http://schemas.openxmlformats.org/drawingml/2006/main" xmlns:r="http://schemas.openxmlformats.org/officeDocument/2006/relationships" xmlns:c16r2="http://schemas.microsoft.com/office/drawing/2015/06/chart">
+  <c:date1904 val="0"/>
+  <c:lang val="zh-TW"/>
+  <c:roundedCorners val="0"/>
+  <mc:AlternateContent xmlns:mc="http://schemas.openxmlformats.org/markup-compatibility/2006">
+    <mc:Choice xmlns:c14="http://schemas.microsoft.com/office/drawing/2007/8/2/chart" Requires="c14">
+      <c14:style val="102"/>
+    </mc:Choice>
+    <mc:Fallback>
+      <c:style val="2"/>
+    </mc:Fallback>
+  </mc:AlternateContent>
   <c:chart>
-    <c:autoTitleDeleted val="1"/>
+    <c:title>
+      <c:tx>
+        <c:rich>
+          <a:bodyPr rot="0" spcFirstLastPara="1" vertOverflow="ellipsis" vert="horz" wrap="square" anchor="ctr" anchorCtr="1"/>
+          <a:lstStyle/>
+          <a:p>
+            <a:pPr>
+              <a:defRPr sz="1400" b="0" i="0" u="none" strike="noStrike" kern="1200" spc="0" baseline="0">
+                <a:solidFill>
+                  <a:schemeClr val="tx1">
+                    <a:lumMod val="65000"/>
+                    <a:lumOff val="35000"/>
+                  </a:schemeClr>
+                </a:solidFill>
+                <a:latin typeface="+mn-lt"/>
+                <a:ea typeface="+mn-ea"/>
+                <a:cs typeface="+mn-cs"/>
+              </a:defRPr>
+            </a:pPr>
+            <a:r>
+              <a:rPr lang="zh-TW" altLang="en-US"/>
+              <a:t>特性成長趨勢圖</a:t>
+            </a:r>
+          </a:p>
+        </c:rich>
+      </c:tx>
+      <c:overlay val="0"/>
+      <c:spPr>
+        <a:noFill/>
+        <a:ln>
+          <a:noFill/>
+        </a:ln>
+        <a:effectLst/>
+      </c:spPr>
+      <c:txPr>
+        <a:bodyPr rot="0" spcFirstLastPara="1" vertOverflow="ellipsis" vert="horz" wrap="square" anchor="ctr" anchorCtr="1"/>
+        <a:lstStyle/>
+        <a:p>
+          <a:pPr>
+            <a:defRPr sz="1400" b="0" i="0" u="none" strike="noStrike" kern="1200" spc="0" baseline="0">
+              <a:solidFill>
+                <a:schemeClr val="tx1">
+                  <a:lumMod val="65000"/>
+                  <a:lumOff val="35000"/>
+                </a:schemeClr>
+              </a:solidFill>
+              <a:latin typeface="+mn-lt"/>
+              <a:ea typeface="+mn-ea"/>
+              <a:cs typeface="+mn-cs"/>
+            </a:defRPr>
+          </a:pPr>
+          <a:endParaRPr lang="zh-TW"/>
+        </a:p>
+      </c:txPr>
+    </c:title>
+    <c:autoTitleDeleted val="0"/>
     <c:plotArea>
       <c:layout/>
       <c:lineChart>
@@ -479,67 +548,1118 @@
           <c:idx val="0"/>
           <c:order val="0"/>
           <c:tx>
-            <c:v>Sample Series</c:v>
-          </c:tx>
-          <c:cat>
             <c:strRef>
-              <c:f>Sheet1!$A$2:$A$6</c:f>
+              <c:f>工作表1!$B$1</c:f>
               <c:strCache>
-                <c:ptCount val="5"/>
+                <c:ptCount val="1"/>
                 <c:pt idx="0">
-                  <c:v>Category 1</c:v>
-                </c:pt>
-                <c:pt idx="1">
-                  <c:v>Category 2</c:v>
-                </c:pt>
-                <c:pt idx="2">
-                  <c:v>Category 3</c:v>
-                </c:pt>
-                <c:pt idx="3">
-                  <c:v>Category 4</c:v>
-                </c:pt>
-                <c:pt idx="4">
-                  <c:v>Category 5</c:v>
+                  <c:v>酸價顯示 * 100</c:v>
                 </c:pt>
               </c:strCache>
             </c:strRef>
+          </c:tx>
+          <c:spPr>
+            <a:ln w="38100" cap="rnd">
+              <a:solidFill>
+                <a:schemeClr val="accent1"/>
+              </a:solidFill>
+              <a:round/>
+            </a:ln>
+            <a:effectLst/>
+          </c:spPr>
+          <c:marker>
+            <c:symbol val="triangle"/>
+            <c:size val="7"/>
+            <c:spPr>
+              <a:solidFill>
+                <a:schemeClr val="accent1"/>
+              </a:solidFill>
+              <a:ln w="9525">
+                <a:solidFill>
+                  <a:schemeClr val="accent1"/>
+                </a:solidFill>
+              </a:ln>
+              <a:effectLst/>
+            </c:spPr>
+          </c:marker>
+          <c:cat>
+            <c:numRef>
+              <c:f>工作表1!$A$2:$A$5</c:f>
+              <c:numCache>
+                <c:formatCode>m/d/yyyy</c:formatCode>
+                <c:ptCount val="4"/>
+                <c:pt idx="0">
+                  <c:v>44344</c:v>
+                </c:pt>
+                <c:pt idx="1">
+                  <c:v>44790</c:v>
+                </c:pt>
+                <c:pt idx="2">
+                  <c:v>45230</c:v>
+                </c:pt>
+                <c:pt idx="3">
+                  <c:v>45355</c:v>
+                </c:pt>
+              </c:numCache>
+            </c:numRef>
           </c:cat>
           <c:val>
             <c:numRef>
-              <c:f>Sheet1!$B$2:$B$6</c:f>
+              <c:f>工作表1!$B$2:$B$5</c:f>
               <c:numCache>
-                <c:ptCount val="5"/>
+                <c:formatCode>General</c:formatCode>
+                <c:ptCount val="4"/>
                 <c:pt idx="0">
                   <c:v>0</c:v>
                 </c:pt>
                 <c:pt idx="1">
-                  <c:v>10</c:v>
+                  <c:v>1</c:v>
                 </c:pt>
                 <c:pt idx="2">
-                  <c:v>20</c:v>
+                  <c:v>0</c:v>
                 </c:pt>
                 <c:pt idx="3">
-                  <c:v>30</c:v>
-                </c:pt>
-                <c:pt idx="4">
-                  <c:v>40</c:v>
+                  <c:v>0</c:v>
                 </c:pt>
               </c:numCache>
             </c:numRef>
           </c:val>
+          <c:smooth val="0"/>
+          <c:extLst>
+            <c:ext xmlns:c16="http://schemas.microsoft.com/office/drawing/2014/chart" uri="{C3380CC4-5D6E-409C-BE32-E72D297353CC}">
+              <c16:uniqueId val="{00000000-ED55-4006-8416-EF5A8F58BDA8}"/>
+            </c:ext>
+          </c:extLst>
         </c:ser>
-        <c:axId val="48650112"/>
-        <c:axId val="48672768"/>
+        <c:ser>
+          <c:idx val="1"/>
+          <c:order val="1"/>
+          <c:tx>
+            <c:strRef>
+              <c:f>工作表1!$C$1</c:f>
+              <c:strCache>
+                <c:ptCount val="1"/>
+                <c:pt idx="0">
+                  <c:v>水份</c:v>
+                </c:pt>
+              </c:strCache>
+            </c:strRef>
+          </c:tx>
+          <c:spPr>
+            <a:ln w="41275" cap="rnd">
+              <a:solidFill>
+                <a:schemeClr val="accent2"/>
+              </a:solidFill>
+              <a:round/>
+            </a:ln>
+            <a:effectLst/>
+          </c:spPr>
+          <c:marker>
+            <c:symbol val="square"/>
+            <c:size val="7"/>
+            <c:spPr>
+              <a:solidFill>
+                <a:schemeClr val="accent2"/>
+              </a:solidFill>
+              <a:ln w="9525">
+                <a:solidFill>
+                  <a:schemeClr val="accent2"/>
+                </a:solidFill>
+              </a:ln>
+              <a:effectLst/>
+            </c:spPr>
+          </c:marker>
+          <c:cat>
+            <c:numRef>
+              <c:f>工作表1!$A$2:$A$5</c:f>
+              <c:numCache>
+                <c:formatCode>m/d/yyyy</c:formatCode>
+                <c:ptCount val="4"/>
+                <c:pt idx="0">
+                  <c:v>44344</c:v>
+                </c:pt>
+                <c:pt idx="1">
+                  <c:v>44790</c:v>
+                </c:pt>
+                <c:pt idx="2">
+                  <c:v>45230</c:v>
+                </c:pt>
+                <c:pt idx="3">
+                  <c:v>45355</c:v>
+                </c:pt>
+              </c:numCache>
+            </c:numRef>
+          </c:cat>
+          <c:val>
+            <c:numRef>
+              <c:f>工作表1!$C$2:$C$5</c:f>
+              <c:numCache>
+                <c:formatCode>General</c:formatCode>
+                <c:ptCount val="4"/>
+                <c:pt idx="0">
+                  <c:v>17</c:v>
+                </c:pt>
+                <c:pt idx="1">
+                  <c:v>16</c:v>
+                </c:pt>
+                <c:pt idx="2">
+                  <c:v>18</c:v>
+                </c:pt>
+                <c:pt idx="3">
+                  <c:v>19</c:v>
+                </c:pt>
+              </c:numCache>
+            </c:numRef>
+          </c:val>
+          <c:smooth val="0"/>
+          <c:extLst>
+            <c:ext xmlns:c16="http://schemas.microsoft.com/office/drawing/2014/chart" uri="{C3380CC4-5D6E-409C-BE32-E72D297353CC}">
+              <c16:uniqueId val="{00000001-ED55-4006-8416-EF5A8F58BDA8}"/>
+            </c:ext>
+          </c:extLst>
+        </c:ser>
+        <c:ser>
+          <c:idx val="2"/>
+          <c:order val="2"/>
+          <c:tx>
+            <c:strRef>
+              <c:f>工作表1!$D$1</c:f>
+              <c:strCache>
+                <c:ptCount val="1"/>
+                <c:pt idx="0">
+                  <c:v>電介質強度</c:v>
+                </c:pt>
+              </c:strCache>
+            </c:strRef>
+          </c:tx>
+          <c:spPr>
+            <a:ln w="38100" cap="sq">
+              <a:solidFill>
+                <a:schemeClr val="accent3"/>
+              </a:solidFill>
+              <a:round/>
+            </a:ln>
+            <a:effectLst/>
+          </c:spPr>
+          <c:marker>
+            <c:symbol val="circle"/>
+            <c:size val="7"/>
+            <c:spPr>
+              <a:solidFill>
+                <a:schemeClr val="accent3"/>
+              </a:solidFill>
+              <a:ln w="9525">
+                <a:solidFill>
+                  <a:schemeClr val="accent3"/>
+                </a:solidFill>
+              </a:ln>
+              <a:effectLst/>
+            </c:spPr>
+          </c:marker>
+          <c:dPt>
+            <c:idx val="1"/>
+            <c:marker>
+              <c:symbol val="circle"/>
+              <c:size val="7"/>
+              <c:spPr>
+                <a:solidFill>
+                  <a:schemeClr val="accent3"/>
+                </a:solidFill>
+                <a:ln w="9525" cap="sq">
+                  <a:solidFill>
+                    <a:schemeClr val="accent3"/>
+                  </a:solidFill>
+                </a:ln>
+                <a:effectLst/>
+              </c:spPr>
+            </c:marker>
+            <c:bubble3D val="0"/>
+            <c:extLst>
+              <c:ext xmlns:c16="http://schemas.microsoft.com/office/drawing/2014/chart" uri="{C3380CC4-5D6E-409C-BE32-E72D297353CC}">
+                <c16:uniqueId val="{00000005-ED55-4006-8416-EF5A8F58BDA8}"/>
+              </c:ext>
+            </c:extLst>
+          </c:dPt>
+          <c:cat>
+            <c:numRef>
+              <c:f>工作表1!$A$2:$A$5</c:f>
+              <c:numCache>
+                <c:formatCode>m/d/yyyy</c:formatCode>
+                <c:ptCount val="4"/>
+                <c:pt idx="0">
+                  <c:v>44344</c:v>
+                </c:pt>
+                <c:pt idx="1">
+                  <c:v>44790</c:v>
+                </c:pt>
+                <c:pt idx="2">
+                  <c:v>45230</c:v>
+                </c:pt>
+                <c:pt idx="3">
+                  <c:v>45355</c:v>
+                </c:pt>
+              </c:numCache>
+            </c:numRef>
+          </c:cat>
+          <c:val>
+            <c:numRef>
+              <c:f>工作表1!$D$2:$D$5</c:f>
+              <c:numCache>
+                <c:formatCode>General</c:formatCode>
+                <c:ptCount val="4"/>
+                <c:pt idx="0">
+                  <c:v>79</c:v>
+                </c:pt>
+                <c:pt idx="1">
+                  <c:v>65</c:v>
+                </c:pt>
+                <c:pt idx="2">
+                  <c:v>64</c:v>
+                </c:pt>
+                <c:pt idx="3">
+                  <c:v>64</c:v>
+                </c:pt>
+              </c:numCache>
+            </c:numRef>
+          </c:val>
+          <c:smooth val="0"/>
+          <c:extLst>
+            <c:ext xmlns:c16="http://schemas.microsoft.com/office/drawing/2014/chart" uri="{C3380CC4-5D6E-409C-BE32-E72D297353CC}">
+              <c16:uniqueId val="{00000002-ED55-4006-8416-EF5A8F58BDA8}"/>
+            </c:ext>
+          </c:extLst>
+        </c:ser>
+        <c:ser>
+          <c:idx val="3"/>
+          <c:order val="3"/>
+          <c:tx>
+            <c:strRef>
+              <c:f>工作表1!$E$1</c:f>
+              <c:strCache>
+                <c:ptCount val="1"/>
+                <c:pt idx="0">
+                  <c:v>介面張力</c:v>
+                </c:pt>
+              </c:strCache>
+            </c:strRef>
+          </c:tx>
+          <c:spPr>
+            <a:ln w="38100" cap="rnd">
+              <a:solidFill>
+                <a:schemeClr val="accent4"/>
+              </a:solidFill>
+              <a:round/>
+            </a:ln>
+            <a:effectLst/>
+          </c:spPr>
+          <c:marker>
+            <c:symbol val="diamond"/>
+            <c:size val="7"/>
+            <c:spPr>
+              <a:solidFill>
+                <a:schemeClr val="accent4"/>
+              </a:solidFill>
+              <a:ln w="9525">
+                <a:solidFill>
+                  <a:schemeClr val="accent4"/>
+                </a:solidFill>
+              </a:ln>
+              <a:effectLst/>
+            </c:spPr>
+          </c:marker>
+          <c:cat>
+            <c:numRef>
+              <c:f>工作表1!$A$2:$A$5</c:f>
+              <c:numCache>
+                <c:formatCode>m/d/yyyy</c:formatCode>
+                <c:ptCount val="4"/>
+                <c:pt idx="0">
+                  <c:v>44344</c:v>
+                </c:pt>
+                <c:pt idx="1">
+                  <c:v>44790</c:v>
+                </c:pt>
+                <c:pt idx="2">
+                  <c:v>45230</c:v>
+                </c:pt>
+                <c:pt idx="3">
+                  <c:v>45355</c:v>
+                </c:pt>
+              </c:numCache>
+            </c:numRef>
+          </c:cat>
+          <c:val>
+            <c:numRef>
+              <c:f>工作表1!$E$2:$E$5</c:f>
+              <c:numCache>
+                <c:formatCode>General</c:formatCode>
+                <c:ptCount val="4"/>
+                <c:pt idx="0">
+                  <c:v>42</c:v>
+                </c:pt>
+                <c:pt idx="1">
+                  <c:v>44</c:v>
+                </c:pt>
+                <c:pt idx="2">
+                  <c:v>43</c:v>
+                </c:pt>
+                <c:pt idx="3">
+                  <c:v>44</c:v>
+                </c:pt>
+              </c:numCache>
+            </c:numRef>
+          </c:val>
+          <c:smooth val="0"/>
+          <c:extLst>
+            <c:ext xmlns:c16="http://schemas.microsoft.com/office/drawing/2014/chart" uri="{C3380CC4-5D6E-409C-BE32-E72D297353CC}">
+              <c16:uniqueId val="{00000004-ED55-4006-8416-EF5A8F58BDA8}"/>
+            </c:ext>
+          </c:extLst>
+        </c:ser>
+        <c:dLbls>
+          <c:showLegendKey val="0"/>
+          <c:showVal val="0"/>
+          <c:showCatName val="0"/>
+          <c:showSerName val="0"/>
+          <c:showPercent val="0"/>
+          <c:showBubbleSize val="0"/>
+        </c:dLbls>
+        <c:marker val="1"/>
+        <c:smooth val="0"/>
+        <c:axId val="345513912"/>
+        <c:axId val="345509976"/>
       </c:lineChart>
       <c:catAx>
-        <c:axId val="48650112"/>
+        <c:axId val="345513912"/>
+        <c:scaling>
+          <c:orientation val="minMax"/>
+        </c:scaling>
+        <c:delete val="0"/>
+        <c:axPos val="b"/>
+        <c:numFmt formatCode="m/d/yyyy" sourceLinked="1"/>
+        <c:majorTickMark val="none"/>
+        <c:minorTickMark val="none"/>
+        <c:tickLblPos val="nextTo"/>
+        <c:spPr>
+          <a:noFill/>
+          <a:ln w="9525" cap="flat" cmpd="sng" algn="ctr">
+            <a:solidFill>
+              <a:schemeClr val="tx1">
+                <a:lumMod val="15000"/>
+                <a:lumOff val="85000"/>
+              </a:schemeClr>
+            </a:solidFill>
+            <a:round/>
+          </a:ln>
+          <a:effectLst/>
+        </c:spPr>
+        <c:txPr>
+          <a:bodyPr rot="-60000000" spcFirstLastPara="1" vertOverflow="ellipsis" vert="horz" wrap="square" anchor="ctr" anchorCtr="1"/>
+          <a:lstStyle/>
+          <a:p>
+            <a:pPr>
+              <a:defRPr sz="900" b="0" i="0" u="none" strike="noStrike" kern="1200" baseline="0">
+                <a:solidFill>
+                  <a:schemeClr val="tx1">
+                    <a:lumMod val="65000"/>
+                    <a:lumOff val="35000"/>
+                  </a:schemeClr>
+                </a:solidFill>
+                <a:latin typeface="+mn-lt"/>
+                <a:ea typeface="+mn-ea"/>
+                <a:cs typeface="+mn-cs"/>
+              </a:defRPr>
+            </a:pPr>
+            <a:endParaRPr lang="zh-TW"/>
+          </a:p>
+        </c:txPr>
+        <c:crossAx val="345509976"/>
+        <c:crosses val="autoZero"/>
+        <c:auto val="0"/>
+        <c:lblAlgn val="ctr"/>
+        <c:lblOffset val="100"/>
+        <c:noMultiLvlLbl val="0"/>
       </c:catAx>
       <c:valAx>
-        <c:axId val="48672768"/>
+        <c:axId val="345509976"/>
+        <c:scaling>
+          <c:orientation val="minMax"/>
+          <c:max val="80"/>
+        </c:scaling>
+        <c:delete val="0"/>
+        <c:axPos val="l"/>
+        <c:majorGridlines>
+          <c:spPr>
+            <a:ln w="9525" cap="flat" cmpd="sng" algn="ctr">
+              <a:solidFill>
+                <a:schemeClr val="tx1">
+                  <a:lumMod val="15000"/>
+                  <a:lumOff val="85000"/>
+                </a:schemeClr>
+              </a:solidFill>
+              <a:round/>
+            </a:ln>
+            <a:effectLst/>
+          </c:spPr>
+        </c:majorGridlines>
+        <c:numFmt formatCode="General" sourceLinked="1"/>
+        <c:majorTickMark val="none"/>
+        <c:minorTickMark val="none"/>
+        <c:tickLblPos val="nextTo"/>
+        <c:spPr>
+          <a:noFill/>
+          <a:ln>
+            <a:noFill/>
+          </a:ln>
+          <a:effectLst/>
+        </c:spPr>
+        <c:txPr>
+          <a:bodyPr rot="-60000000" spcFirstLastPara="1" vertOverflow="ellipsis" vert="horz" wrap="square" anchor="ctr" anchorCtr="1"/>
+          <a:lstStyle/>
+          <a:p>
+            <a:pPr>
+              <a:defRPr sz="900" b="0" i="0" u="none" strike="noStrike" kern="1200" baseline="0">
+                <a:solidFill>
+                  <a:schemeClr val="tx1">
+                    <a:lumMod val="65000"/>
+                    <a:lumOff val="35000"/>
+                  </a:schemeClr>
+                </a:solidFill>
+                <a:latin typeface="+mn-lt"/>
+                <a:ea typeface="+mn-ea"/>
+                <a:cs typeface="+mn-cs"/>
+              </a:defRPr>
+            </a:pPr>
+            <a:endParaRPr lang="zh-TW"/>
+          </a:p>
+        </c:txPr>
+        <c:crossAx val="345513912"/>
+        <c:crosses val="autoZero"/>
+        <c:crossBetween val="between"/>
+        <c:majorUnit val="20"/>
       </c:valAx>
+      <c:spPr>
+        <a:noFill/>
+        <a:ln>
+          <a:noFill/>
+        </a:ln>
+        <a:effectLst/>
+      </c:spPr>
     </c:plotArea>
+    <c:legend>
+      <c:legendPos val="r"/>
+      <c:overlay val="0"/>
+      <c:spPr>
+        <a:noFill/>
+        <a:ln>
+          <a:noFill/>
+        </a:ln>
+        <a:effectLst/>
+      </c:spPr>
+      <c:txPr>
+        <a:bodyPr rot="0" spcFirstLastPara="1" vertOverflow="ellipsis" vert="horz" wrap="square" anchor="ctr" anchorCtr="1"/>
+        <a:lstStyle/>
+        <a:p>
+          <a:pPr>
+            <a:defRPr sz="900" b="0" i="0" u="none" strike="noStrike" kern="1200" baseline="0">
+              <a:solidFill>
+                <a:schemeClr val="tx1">
+                  <a:lumMod val="65000"/>
+                  <a:lumOff val="35000"/>
+                </a:schemeClr>
+              </a:solidFill>
+              <a:latin typeface="+mn-lt"/>
+              <a:ea typeface="+mn-ea"/>
+              <a:cs typeface="+mn-cs"/>
+            </a:defRPr>
+          </a:pPr>
+          <a:endParaRPr lang="zh-TW"/>
+        </a:p>
+      </c:txPr>
+    </c:legend>
+    <c:plotVisOnly val="1"/>
+    <c:dispBlanksAs val="gap"/>
+    <c:extLst>
+      <c:ext xmlns:c16r3="http://schemas.microsoft.com/office/drawing/2017/03/chart" uri="{56B9EC1D-385E-4148-901F-78D8002777C0}">
+        <c16r3:dataDisplayOptions16>
+          <c16r3:dispNaAsBlank val="1"/>
+        </c16r3:dataDisplayOptions16>
+      </c:ext>
+    </c:extLst>
+    <c:showDLblsOverMax val="0"/>
   </c:chart>
+  <c:spPr>
+    <a:solidFill>
+      <a:schemeClr val="bg1"/>
+    </a:solidFill>
+    <a:ln w="9525" cap="flat" cmpd="sng" algn="ctr">
+      <a:solidFill>
+        <a:schemeClr val="tx1">
+          <a:lumMod val="15000"/>
+          <a:lumOff val="85000"/>
+        </a:schemeClr>
+      </a:solidFill>
+      <a:round/>
+    </a:ln>
+    <a:effectLst/>
+  </c:spPr>
+  <c:txPr>
+    <a:bodyPr/>
+    <a:lstStyle/>
+    <a:p>
+      <a:pPr>
+        <a:defRPr/>
+      </a:pPr>
+      <a:endParaRPr lang="zh-TW"/>
+    </a:p>
+  </c:txPr>
+  <c:externalData r:id="rId3">
+    <c:autoUpdate val="0"/>
+  </c:externalData>
 </c:chartSpace>
+</file>
+
+<file path=word/charts/colors1.xml><?xml version="1.0" encoding="utf-8"?>
+<cs:colorStyle xmlns:cs="http://schemas.microsoft.com/office/drawing/2012/chartStyle" xmlns:a="http://schemas.openxmlformats.org/drawingml/2006/main" meth="cycle" id="10">
+  <a:schemeClr val="accent1"/>
+  <a:schemeClr val="accent2"/>
+  <a:schemeClr val="accent3"/>
+  <a:schemeClr val="accent4"/>
+  <a:schemeClr val="accent5"/>
+  <a:schemeClr val="accent6"/>
+  <cs:variation/>
+  <cs:variation>
+    <a:lumMod val="60000"/>
+  </cs:variation>
+  <cs:variation>
+    <a:lumMod val="80000"/>
+    <a:lumOff val="20000"/>
+  </cs:variation>
+  <cs:variation>
+    <a:lumMod val="80000"/>
+  </cs:variation>
+  <cs:variation>
+    <a:lumMod val="60000"/>
+    <a:lumOff val="40000"/>
+  </cs:variation>
+  <cs:variation>
+    <a:lumMod val="50000"/>
+  </cs:variation>
+  <cs:variation>
+    <a:lumMod val="70000"/>
+    <a:lumOff val="30000"/>
+  </cs:variation>
+  <cs:variation>
+    <a:lumMod val="70000"/>
+  </cs:variation>
+  <cs:variation>
+    <a:lumMod val="50000"/>
+    <a:lumOff val="50000"/>
+  </cs:variation>
+</cs:colorStyle>
+</file>
+
+<file path=word/charts/style1.xml><?xml version="1.0" encoding="utf-8"?>
+<cs:chartStyle xmlns:cs="http://schemas.microsoft.com/office/drawing/2012/chartStyle" xmlns:a="http://schemas.openxmlformats.org/drawingml/2006/main" id="332">
+  <cs:axisTitle>
+    <cs:lnRef idx="0"/>
+    <cs:fillRef idx="0"/>
+    <cs:effectRef idx="0"/>
+    <cs:fontRef idx="minor">
+      <a:schemeClr val="tx1">
+        <a:lumMod val="65000"/>
+        <a:lumOff val="35000"/>
+      </a:schemeClr>
+    </cs:fontRef>
+    <cs:defRPr sz="1000" kern="1200"/>
+  </cs:axisTitle>
+  <cs:categoryAxis>
+    <cs:lnRef idx="0"/>
+    <cs:fillRef idx="0"/>
+    <cs:effectRef idx="0"/>
+    <cs:fontRef idx="minor">
+      <a:schemeClr val="tx1">
+        <a:lumMod val="65000"/>
+        <a:lumOff val="35000"/>
+      </a:schemeClr>
+    </cs:fontRef>
+    <cs:spPr>
+      <a:ln w="9525" cap="flat" cmpd="sng" algn="ctr">
+        <a:solidFill>
+          <a:schemeClr val="tx1">
+            <a:lumMod val="15000"/>
+            <a:lumOff val="85000"/>
+          </a:schemeClr>
+        </a:solidFill>
+        <a:round/>
+      </a:ln>
+    </cs:spPr>
+    <cs:defRPr sz="900" kern="1200"/>
+  </cs:categoryAxis>
+  <cs:chartArea mods="allowNoFillOverride allowNoLineOverride">
+    <cs:lnRef idx="0"/>
+    <cs:fillRef idx="0"/>
+    <cs:effectRef idx="0"/>
+    <cs:fontRef idx="minor">
+      <a:schemeClr val="tx1"/>
+    </cs:fontRef>
+    <cs:spPr>
+      <a:solidFill>
+        <a:schemeClr val="bg1"/>
+      </a:solidFill>
+      <a:ln w="9525" cap="flat" cmpd="sng" algn="ctr">
+        <a:solidFill>
+          <a:schemeClr val="tx1">
+            <a:lumMod val="15000"/>
+            <a:lumOff val="85000"/>
+          </a:schemeClr>
+        </a:solidFill>
+        <a:round/>
+      </a:ln>
+    </cs:spPr>
+    <cs:defRPr sz="1000" kern="1200"/>
+  </cs:chartArea>
+  <cs:dataLabel>
+    <cs:lnRef idx="0"/>
+    <cs:fillRef idx="0"/>
+    <cs:effectRef idx="0"/>
+    <cs:fontRef idx="minor">
+      <a:schemeClr val="tx1">
+        <a:lumMod val="75000"/>
+        <a:lumOff val="25000"/>
+      </a:schemeClr>
+    </cs:fontRef>
+    <cs:defRPr sz="900" kern="1200"/>
+  </cs:dataLabel>
+  <cs:dataLabelCallout>
+    <cs:lnRef idx="0"/>
+    <cs:fillRef idx="0"/>
+    <cs:effectRef idx="0"/>
+    <cs:fontRef idx="minor">
+      <a:schemeClr val="dk1">
+        <a:lumMod val="65000"/>
+        <a:lumOff val="35000"/>
+      </a:schemeClr>
+    </cs:fontRef>
+    <cs:spPr>
+      <a:solidFill>
+        <a:schemeClr val="lt1"/>
+      </a:solidFill>
+      <a:ln>
+        <a:solidFill>
+          <a:schemeClr val="dk1">
+            <a:lumMod val="25000"/>
+            <a:lumOff val="75000"/>
+          </a:schemeClr>
+        </a:solidFill>
+      </a:ln>
+    </cs:spPr>
+    <cs:defRPr sz="900" kern="1200"/>
+    <cs:bodyPr rot="0" spcFirstLastPara="1" vertOverflow="clip" horzOverflow="clip" vert="horz" wrap="square" lIns="36576" tIns="18288" rIns="36576" bIns="18288" anchor="ctr" anchorCtr="1">
+      <a:spAutoFit/>
+    </cs:bodyPr>
+  </cs:dataLabelCallout>
+  <cs:dataPoint>
+    <cs:lnRef idx="0"/>
+    <cs:fillRef idx="1">
+      <cs:styleClr val="auto"/>
+    </cs:fillRef>
+    <cs:effectRef idx="0"/>
+    <cs:fontRef idx="minor">
+      <a:schemeClr val="tx1"/>
+    </cs:fontRef>
+  </cs:dataPoint>
+  <cs:dataPoint3D>
+    <cs:lnRef idx="0"/>
+    <cs:fillRef idx="1">
+      <cs:styleClr val="auto"/>
+    </cs:fillRef>
+    <cs:effectRef idx="0"/>
+    <cs:fontRef idx="minor">
+      <a:schemeClr val="tx1"/>
+    </cs:fontRef>
+  </cs:dataPoint3D>
+  <cs:dataPointLine>
+    <cs:lnRef idx="0">
+      <cs:styleClr val="auto"/>
+    </cs:lnRef>
+    <cs:fillRef idx="1"/>
+    <cs:effectRef idx="0"/>
+    <cs:fontRef idx="minor">
+      <a:schemeClr val="tx1"/>
+    </cs:fontRef>
+    <cs:spPr>
+      <a:ln w="28575" cap="rnd">
+        <a:solidFill>
+          <a:schemeClr val="phClr"/>
+        </a:solidFill>
+        <a:round/>
+      </a:ln>
+    </cs:spPr>
+  </cs:dataPointLine>
+  <cs:dataPointMarker>
+    <cs:lnRef idx="0">
+      <cs:styleClr val="auto"/>
+    </cs:lnRef>
+    <cs:fillRef idx="1">
+      <cs:styleClr val="auto"/>
+    </cs:fillRef>
+    <cs:effectRef idx="0"/>
+    <cs:fontRef idx="minor">
+      <a:schemeClr val="tx1"/>
+    </cs:fontRef>
+    <cs:spPr>
+      <a:ln w="9525">
+        <a:solidFill>
+          <a:schemeClr val="phClr"/>
+        </a:solidFill>
+      </a:ln>
+    </cs:spPr>
+  </cs:dataPointMarker>
+  <cs:dataPointMarkerLayout symbol="circle" size="5"/>
+  <cs:dataPointWireframe>
+    <cs:lnRef idx="0">
+      <cs:styleClr val="auto"/>
+    </cs:lnRef>
+    <cs:fillRef idx="1"/>
+    <cs:effectRef idx="0"/>
+    <cs:fontRef idx="minor">
+      <a:schemeClr val="tx1"/>
+    </cs:fontRef>
+    <cs:spPr>
+      <a:ln w="9525" cap="rnd">
+        <a:solidFill>
+          <a:schemeClr val="phClr"/>
+        </a:solidFill>
+        <a:round/>
+      </a:ln>
+    </cs:spPr>
+  </cs:dataPointWireframe>
+  <cs:dataTable>
+    <cs:lnRef idx="0"/>
+    <cs:fillRef idx="0"/>
+    <cs:effectRef idx="0"/>
+    <cs:fontRef idx="minor">
+      <a:schemeClr val="tx1">
+        <a:lumMod val="65000"/>
+        <a:lumOff val="35000"/>
+      </a:schemeClr>
+    </cs:fontRef>
+    <cs:spPr>
+      <a:noFill/>
+      <a:ln w="9525" cap="flat" cmpd="sng" algn="ctr">
+        <a:solidFill>
+          <a:schemeClr val="tx1">
+            <a:lumMod val="15000"/>
+            <a:lumOff val="85000"/>
+          </a:schemeClr>
+        </a:solidFill>
+        <a:round/>
+      </a:ln>
+    </cs:spPr>
+    <cs:defRPr sz="900" kern="1200"/>
+  </cs:dataTable>
+  <cs:downBar>
+    <cs:lnRef idx="0"/>
+    <cs:fillRef idx="0"/>
+    <cs:effectRef idx="0"/>
+    <cs:fontRef idx="minor">
+      <a:schemeClr val="dk1"/>
+    </cs:fontRef>
+    <cs:spPr>
+      <a:solidFill>
+        <a:schemeClr val="dk1">
+          <a:lumMod val="65000"/>
+          <a:lumOff val="35000"/>
+        </a:schemeClr>
+      </a:solidFill>
+      <a:ln w="9525">
+        <a:solidFill>
+          <a:schemeClr val="tx1">
+            <a:lumMod val="65000"/>
+            <a:lumOff val="35000"/>
+          </a:schemeClr>
+        </a:solidFill>
+      </a:ln>
+    </cs:spPr>
+  </cs:downBar>
+  <cs:dropLine>
+    <cs:lnRef idx="0"/>
+    <cs:fillRef idx="0"/>
+    <cs:effectRef idx="0"/>
+    <cs:fontRef idx="minor">
+      <a:schemeClr val="tx1"/>
+    </cs:fontRef>
+    <cs:spPr>
+      <a:ln w="9525" cap="flat" cmpd="sng" algn="ctr">
+        <a:solidFill>
+          <a:schemeClr val="tx1">
+            <a:lumMod val="35000"/>
+            <a:lumOff val="65000"/>
+          </a:schemeClr>
+        </a:solidFill>
+        <a:round/>
+      </a:ln>
+    </cs:spPr>
+  </cs:dropLine>
+  <cs:errorBar>
+    <cs:lnRef idx="0"/>
+    <cs:fillRef idx="0"/>
+    <cs:effectRef idx="0"/>
+    <cs:fontRef idx="minor">
+      <a:schemeClr val="tx1"/>
+    </cs:fontRef>
+    <cs:spPr>
+      <a:ln w="9525" cap="flat" cmpd="sng" algn="ctr">
+        <a:solidFill>
+          <a:schemeClr val="tx1">
+            <a:lumMod val="65000"/>
+            <a:lumOff val="35000"/>
+          </a:schemeClr>
+        </a:solidFill>
+        <a:round/>
+      </a:ln>
+    </cs:spPr>
+  </cs:errorBar>
+  <cs:floor>
+    <cs:lnRef idx="0"/>
+    <cs:fillRef idx="0"/>
+    <cs:effectRef idx="0"/>
+    <cs:fontRef idx="minor">
+      <a:schemeClr val="tx1"/>
+    </cs:fontRef>
+    <cs:spPr>
+      <a:noFill/>
+      <a:ln>
+        <a:noFill/>
+      </a:ln>
+    </cs:spPr>
+  </cs:floor>
+  <cs:gridlineMajor>
+    <cs:lnRef idx="0"/>
+    <cs:fillRef idx="0"/>
+    <cs:effectRef idx="0"/>
+    <cs:fontRef idx="minor">
+      <a:schemeClr val="tx1"/>
+    </cs:fontRef>
+    <cs:spPr>
+      <a:ln w="9525" cap="flat" cmpd="sng" algn="ctr">
+        <a:solidFill>
+          <a:schemeClr val="tx1">
+            <a:lumMod val="15000"/>
+            <a:lumOff val="85000"/>
+          </a:schemeClr>
+        </a:solidFill>
+        <a:round/>
+      </a:ln>
+    </cs:spPr>
+  </cs:gridlineMajor>
+  <cs:gridlineMinor>
+    <cs:lnRef idx="0"/>
+    <cs:fillRef idx="0"/>
+    <cs:effectRef idx="0"/>
+    <cs:fontRef idx="minor">
+      <a:schemeClr val="tx1"/>
+    </cs:fontRef>
+    <cs:spPr>
+      <a:ln w="9525" cap="flat" cmpd="sng" algn="ctr">
+        <a:solidFill>
+          <a:schemeClr val="tx1">
+            <a:lumMod val="5000"/>
+            <a:lumOff val="95000"/>
+          </a:schemeClr>
+        </a:solidFill>
+        <a:round/>
+      </a:ln>
+    </cs:spPr>
+  </cs:gridlineMinor>
+  <cs:hiLoLine>
+    <cs:lnRef idx="0"/>
+    <cs:fillRef idx="0"/>
+    <cs:effectRef idx="0"/>
+    <cs:fontRef idx="minor">
+      <a:schemeClr val="tx1"/>
+    </cs:fontRef>
+    <cs:spPr>
+      <a:ln w="9525" cap="flat" cmpd="sng" algn="ctr">
+        <a:solidFill>
+          <a:schemeClr val="tx1">
+            <a:lumMod val="75000"/>
+            <a:lumOff val="25000"/>
+          </a:schemeClr>
+        </a:solidFill>
+        <a:round/>
+      </a:ln>
+    </cs:spPr>
+  </cs:hiLoLine>
+  <cs:leaderLine>
+    <cs:lnRef idx="0"/>
+    <cs:fillRef idx="0"/>
+    <cs:effectRef idx="0"/>
+    <cs:fontRef idx="minor">
+      <a:schemeClr val="tx1"/>
+    </cs:fontRef>
+    <cs:spPr>
+      <a:ln w="9525" cap="flat" cmpd="sng" algn="ctr">
+        <a:solidFill>
+          <a:schemeClr val="tx1">
+            <a:lumMod val="35000"/>
+            <a:lumOff val="65000"/>
+          </a:schemeClr>
+        </a:solidFill>
+        <a:round/>
+      </a:ln>
+    </cs:spPr>
+  </cs:leaderLine>
+  <cs:legend>
+    <cs:lnRef idx="0"/>
+    <cs:fillRef idx="0"/>
+    <cs:effectRef idx="0"/>
+    <cs:fontRef idx="minor">
+      <a:schemeClr val="tx1">
+        <a:lumMod val="65000"/>
+        <a:lumOff val="35000"/>
+      </a:schemeClr>
+    </cs:fontRef>
+    <cs:defRPr sz="900" kern="1200"/>
+  </cs:legend>
+  <cs:plotArea mods="allowNoFillOverride allowNoLineOverride">
+    <cs:lnRef idx="0"/>
+    <cs:fillRef idx="0"/>
+    <cs:effectRef idx="0"/>
+    <cs:fontRef idx="minor">
+      <a:schemeClr val="tx1"/>
+    </cs:fontRef>
+  </cs:plotArea>
+  <cs:plotArea3D mods="allowNoFillOverride allowNoLineOverride">
+    <cs:lnRef idx="0"/>
+    <cs:fillRef idx="0"/>
+    <cs:effectRef idx="0"/>
+    <cs:fontRef idx="minor">
+      <a:schemeClr val="tx1"/>
+    </cs:fontRef>
+  </cs:plotArea3D>
+  <cs:seriesAxis>
+    <cs:lnRef idx="0"/>
+    <cs:fillRef idx="0"/>
+    <cs:effectRef idx="0"/>
+    <cs:fontRef idx="minor">
+      <a:schemeClr val="tx1">
+        <a:lumMod val="65000"/>
+        <a:lumOff val="35000"/>
+      </a:schemeClr>
+    </cs:fontRef>
+    <cs:defRPr sz="900" kern="1200"/>
+  </cs:seriesAxis>
+  <cs:seriesLine>
+    <cs:lnRef idx="0"/>
+    <cs:fillRef idx="0"/>
+    <cs:effectRef idx="0"/>
+    <cs:fontRef idx="minor">
+      <a:schemeClr val="tx1"/>
+    </cs:fontRef>
+    <cs:spPr>
+      <a:ln w="9525" cap="flat" cmpd="sng" algn="ctr">
+        <a:solidFill>
+          <a:schemeClr val="tx1">
+            <a:lumMod val="35000"/>
+            <a:lumOff val="65000"/>
+          </a:schemeClr>
+        </a:solidFill>
+        <a:round/>
+      </a:ln>
+    </cs:spPr>
+  </cs:seriesLine>
+  <cs:title>
+    <cs:lnRef idx="0"/>
+    <cs:fillRef idx="0"/>
+    <cs:effectRef idx="0"/>
+    <cs:fontRef idx="minor">
+      <a:schemeClr val="tx1">
+        <a:lumMod val="65000"/>
+        <a:lumOff val="35000"/>
+      </a:schemeClr>
+    </cs:fontRef>
+    <cs:defRPr sz="1400" b="0" kern="1200" spc="0" baseline="0"/>
+  </cs:title>
+  <cs:trendline>
+    <cs:lnRef idx="0">
+      <cs:styleClr val="auto"/>
+    </cs:lnRef>
+    <cs:fillRef idx="0"/>
+    <cs:effectRef idx="0"/>
+    <cs:fontRef idx="minor">
+      <a:schemeClr val="tx1"/>
+    </cs:fontRef>
+    <cs:spPr>
+      <a:ln w="19050" cap="rnd">
+        <a:solidFill>
+          <a:schemeClr val="phClr"/>
+        </a:solidFill>
+        <a:prstDash val="sysDot"/>
+      </a:ln>
+    </cs:spPr>
+  </cs:trendline>
+  <cs:trendlineLabel>
+    <cs:lnRef idx="0"/>
+    <cs:fillRef idx="0"/>
+    <cs:effectRef idx="0"/>
+    <cs:fontRef idx="minor">
+      <a:schemeClr val="tx1">
+        <a:lumMod val="65000"/>
+        <a:lumOff val="35000"/>
+      </a:schemeClr>
+    </cs:fontRef>
+    <cs:defRPr sz="900" kern="1200"/>
+  </cs:trendlineLabel>
+  <cs:upBar>
+    <cs:lnRef idx="0"/>
+    <cs:fillRef idx="0"/>
+    <cs:effectRef idx="0"/>
+    <cs:fontRef idx="minor">
+      <a:schemeClr val="dk1"/>
+    </cs:fontRef>
+    <cs:spPr>
+      <a:solidFill>
+        <a:schemeClr val="lt1"/>
+      </a:solidFill>
+      <a:ln w="9525">
+        <a:solidFill>
+          <a:schemeClr val="tx1">
+            <a:lumMod val="15000"/>
+            <a:lumOff val="85000"/>
+          </a:schemeClr>
+        </a:solidFill>
+      </a:ln>
+    </cs:spPr>
+  </cs:upBar>
+  <cs:valueAxis>
+    <cs:lnRef idx="0"/>
+    <cs:fillRef idx="0"/>
+    <cs:effectRef idx="0"/>
+    <cs:fontRef idx="minor">
+      <a:schemeClr val="tx1">
+        <a:lumMod val="65000"/>
+        <a:lumOff val="35000"/>
+      </a:schemeClr>
+    </cs:fontRef>
+    <cs:defRPr sz="900" kern="1200"/>
+  </cs:valueAxis>
+  <cs:wall>
+    <cs:lnRef idx="0"/>
+    <cs:fillRef idx="0"/>
+    <cs:effectRef idx="0"/>
+    <cs:fontRef idx="minor">
+      <a:schemeClr val="tx1"/>
+    </cs:fontRef>
+    <cs:spPr>
+      <a:noFill/>
+      <a:ln>
+        <a:noFill/>
+      </a:ln>
+    </cs:spPr>
+  </cs:wall>
+</cs:chartStyle>
 </file>
 
 <file path=word/theme/theme1.xml><?xml version="1.0" encoding="utf-8"?>

</xml_diff>

<commit_message>
fix: input part data scene
</commit_message>
<xml_diff>
--- a/OpenXMLPractice/Resources/Template/tryInputChart.docx
+++ b/OpenXMLPractice/Resources/Template/tryInputChart.docx
@@ -24,11 +24,24 @@
     </w:p>
     <w:p/>
     <w:p>
-      <w:pPr>
+      <w:r>
         <w:rPr>
-          <w:rFonts w:hint="eastAsia"/>
+          <w:noProof/>
         </w:rPr>
-      </w:pPr>
+        <w:drawing>
+          <wp:inline distT="0" distB="0" distL="0" distR="0" wp14:anchorId="5B428988" wp14:editId="710BDD98">
+            <wp:extent cx="5274310" cy="3076575"/>
+            <wp:effectExtent l="0" t="0" r="2540" b="9525"/>
+            <wp:docPr id="2" name="圖表 2"/>
+            <wp:cNvGraphicFramePr/>
+            <a:graphic xmlns:a="http://schemas.openxmlformats.org/drawingml/2006/main">
+              <a:graphicData uri="http://schemas.openxmlformats.org/drawingml/2006/chart">
+                <c:chart xmlns:c="http://schemas.openxmlformats.org/drawingml/2006/chart" xmlns:r="http://schemas.openxmlformats.org/officeDocument/2006/relationships" r:id="rId5"/>
+              </a:graphicData>
+            </a:graphic>
+          </wp:inline>
+        </w:drawing>
+      </w:r>
     </w:p>
     <w:sectPr>
       <w:pgSz w:w="11906" w:h="16838"/>
@@ -1119,6 +1132,661 @@
 </c:chartSpace>
 </file>
 
+<file path=word/charts/chart2.xml><?xml version="1.0" encoding="utf-8"?>
+<c:chartSpace xmlns:c="http://schemas.openxmlformats.org/drawingml/2006/chart" xmlns:a="http://schemas.openxmlformats.org/drawingml/2006/main" xmlns:r="http://schemas.openxmlformats.org/officeDocument/2006/relationships" xmlns:c16r2="http://schemas.microsoft.com/office/drawing/2015/06/chart">
+  <c:date1904 val="0"/>
+  <c:lang val="zh-TW"/>
+  <c:roundedCorners val="0"/>
+  <mc:AlternateContent xmlns:mc="http://schemas.openxmlformats.org/markup-compatibility/2006">
+    <mc:Choice xmlns:c14="http://schemas.microsoft.com/office/drawing/2007/8/2/chart" Requires="c14">
+      <c14:style val="102"/>
+    </mc:Choice>
+    <mc:Fallback>
+      <c:style val="2"/>
+    </mc:Fallback>
+  </mc:AlternateContent>
+  <c:chart>
+    <c:title>
+      <c:tx>
+        <c:rich>
+          <a:bodyPr rot="0" spcFirstLastPara="1" vertOverflow="ellipsis" vert="horz" wrap="square" anchor="ctr" anchorCtr="1"/>
+          <a:lstStyle/>
+          <a:p>
+            <a:pPr>
+              <a:defRPr sz="1400" b="0" i="0" u="none" strike="noStrike" kern="1200" spc="0" baseline="0">
+                <a:solidFill>
+                  <a:schemeClr val="tx1">
+                    <a:lumMod val="65000"/>
+                    <a:lumOff val="35000"/>
+                  </a:schemeClr>
+                </a:solidFill>
+                <a:latin typeface="+mn-lt"/>
+                <a:ea typeface="+mn-ea"/>
+                <a:cs typeface="+mn-cs"/>
+              </a:defRPr>
+            </a:pPr>
+            <a:r>
+              <a:rPr lang="zh-TW" altLang="en-US"/>
+              <a:t>特性成長趨勢圖</a:t>
+            </a:r>
+            <a:r>
+              <a:rPr lang="en-US" altLang="zh-TW"/>
+              <a:t>2</a:t>
+            </a:r>
+            <a:endParaRPr lang="zh-TW" altLang="en-US"/>
+          </a:p>
+        </c:rich>
+      </c:tx>
+      <c:overlay val="0"/>
+      <c:spPr>
+        <a:noFill/>
+        <a:ln>
+          <a:noFill/>
+        </a:ln>
+        <a:effectLst/>
+      </c:spPr>
+      <c:txPr>
+        <a:bodyPr rot="0" spcFirstLastPara="1" vertOverflow="ellipsis" vert="horz" wrap="square" anchor="ctr" anchorCtr="1"/>
+        <a:lstStyle/>
+        <a:p>
+          <a:pPr>
+            <a:defRPr sz="1400" b="0" i="0" u="none" strike="noStrike" kern="1200" spc="0" baseline="0">
+              <a:solidFill>
+                <a:schemeClr val="tx1">
+                  <a:lumMod val="65000"/>
+                  <a:lumOff val="35000"/>
+                </a:schemeClr>
+              </a:solidFill>
+              <a:latin typeface="+mn-lt"/>
+              <a:ea typeface="+mn-ea"/>
+              <a:cs typeface="+mn-cs"/>
+            </a:defRPr>
+          </a:pPr>
+          <a:endParaRPr lang="zh-TW"/>
+        </a:p>
+      </c:txPr>
+    </c:title>
+    <c:autoTitleDeleted val="0"/>
+    <c:plotArea>
+      <c:layout/>
+      <c:lineChart>
+        <c:grouping val="standard"/>
+        <c:varyColors val="0"/>
+        <c:ser>
+          <c:idx val="0"/>
+          <c:order val="0"/>
+          <c:tx>
+            <c:strRef>
+              <c:f>工作表1!$B$1</c:f>
+              <c:strCache>
+                <c:ptCount val="1"/>
+                <c:pt idx="0">
+                  <c:v>酸價顯示 * 100</c:v>
+                </c:pt>
+              </c:strCache>
+            </c:strRef>
+          </c:tx>
+          <c:spPr>
+            <a:ln w="38100" cap="rnd">
+              <a:solidFill>
+                <a:schemeClr val="accent1"/>
+              </a:solidFill>
+              <a:round/>
+            </a:ln>
+            <a:effectLst/>
+          </c:spPr>
+          <c:marker>
+            <c:symbol val="triangle"/>
+            <c:size val="7"/>
+            <c:spPr>
+              <a:solidFill>
+                <a:schemeClr val="accent1"/>
+              </a:solidFill>
+              <a:ln w="9525">
+                <a:solidFill>
+                  <a:schemeClr val="accent1"/>
+                </a:solidFill>
+              </a:ln>
+              <a:effectLst/>
+            </c:spPr>
+          </c:marker>
+          <c:cat>
+            <c:numRef>
+              <c:f>工作表1!$A$2:$A$5</c:f>
+              <c:numCache>
+                <c:formatCode>m/d/yyyy</c:formatCode>
+                <c:ptCount val="4"/>
+                <c:pt idx="0">
+                  <c:v>44344</c:v>
+                </c:pt>
+                <c:pt idx="1">
+                  <c:v>44790</c:v>
+                </c:pt>
+                <c:pt idx="2">
+                  <c:v>45230</c:v>
+                </c:pt>
+                <c:pt idx="3">
+                  <c:v>45355</c:v>
+                </c:pt>
+              </c:numCache>
+            </c:numRef>
+          </c:cat>
+          <c:val>
+            <c:numRef>
+              <c:f>工作表1!$B$2:$B$5</c:f>
+              <c:numCache>
+                <c:formatCode>General</c:formatCode>
+                <c:ptCount val="4"/>
+                <c:pt idx="0">
+                  <c:v>0</c:v>
+                </c:pt>
+                <c:pt idx="1">
+                  <c:v>1</c:v>
+                </c:pt>
+                <c:pt idx="2">
+                  <c:v>0</c:v>
+                </c:pt>
+                <c:pt idx="3">
+                  <c:v>0</c:v>
+                </c:pt>
+              </c:numCache>
+            </c:numRef>
+          </c:val>
+          <c:smooth val="0"/>
+          <c:extLst>
+            <c:ext xmlns:c16="http://schemas.microsoft.com/office/drawing/2014/chart" uri="{C3380CC4-5D6E-409C-BE32-E72D297353CC}">
+              <c16:uniqueId val="{00000000-34DA-4120-A1CF-F1A987A724C1}"/>
+            </c:ext>
+          </c:extLst>
+        </c:ser>
+        <c:ser>
+          <c:idx val="1"/>
+          <c:order val="1"/>
+          <c:tx>
+            <c:strRef>
+              <c:f>工作表1!$C$1</c:f>
+              <c:strCache>
+                <c:ptCount val="1"/>
+                <c:pt idx="0">
+                  <c:v>水份</c:v>
+                </c:pt>
+              </c:strCache>
+            </c:strRef>
+          </c:tx>
+          <c:spPr>
+            <a:ln w="41275" cap="rnd">
+              <a:solidFill>
+                <a:schemeClr val="accent2"/>
+              </a:solidFill>
+              <a:round/>
+            </a:ln>
+            <a:effectLst/>
+          </c:spPr>
+          <c:marker>
+            <c:symbol val="square"/>
+            <c:size val="7"/>
+            <c:spPr>
+              <a:solidFill>
+                <a:schemeClr val="accent2"/>
+              </a:solidFill>
+              <a:ln w="9525">
+                <a:solidFill>
+                  <a:schemeClr val="accent2"/>
+                </a:solidFill>
+              </a:ln>
+              <a:effectLst/>
+            </c:spPr>
+          </c:marker>
+          <c:cat>
+            <c:numRef>
+              <c:f>工作表1!$A$2:$A$5</c:f>
+              <c:numCache>
+                <c:formatCode>m/d/yyyy</c:formatCode>
+                <c:ptCount val="4"/>
+                <c:pt idx="0">
+                  <c:v>44344</c:v>
+                </c:pt>
+                <c:pt idx="1">
+                  <c:v>44790</c:v>
+                </c:pt>
+                <c:pt idx="2">
+                  <c:v>45230</c:v>
+                </c:pt>
+                <c:pt idx="3">
+                  <c:v>45355</c:v>
+                </c:pt>
+              </c:numCache>
+            </c:numRef>
+          </c:cat>
+          <c:val>
+            <c:numRef>
+              <c:f>工作表1!$C$2:$C$5</c:f>
+              <c:numCache>
+                <c:formatCode>General</c:formatCode>
+                <c:ptCount val="4"/>
+                <c:pt idx="0">
+                  <c:v>17</c:v>
+                </c:pt>
+                <c:pt idx="1">
+                  <c:v>16</c:v>
+                </c:pt>
+                <c:pt idx="2">
+                  <c:v>18</c:v>
+                </c:pt>
+                <c:pt idx="3">
+                  <c:v>19</c:v>
+                </c:pt>
+              </c:numCache>
+            </c:numRef>
+          </c:val>
+          <c:smooth val="0"/>
+          <c:extLst>
+            <c:ext xmlns:c16="http://schemas.microsoft.com/office/drawing/2014/chart" uri="{C3380CC4-5D6E-409C-BE32-E72D297353CC}">
+              <c16:uniqueId val="{00000001-34DA-4120-A1CF-F1A987A724C1}"/>
+            </c:ext>
+          </c:extLst>
+        </c:ser>
+        <c:ser>
+          <c:idx val="2"/>
+          <c:order val="2"/>
+          <c:tx>
+            <c:strRef>
+              <c:f>工作表1!$D$1</c:f>
+              <c:strCache>
+                <c:ptCount val="1"/>
+                <c:pt idx="0">
+                  <c:v>電介質強度</c:v>
+                </c:pt>
+              </c:strCache>
+            </c:strRef>
+          </c:tx>
+          <c:spPr>
+            <a:ln w="38100" cap="sq">
+              <a:solidFill>
+                <a:schemeClr val="accent3"/>
+              </a:solidFill>
+              <a:round/>
+            </a:ln>
+            <a:effectLst/>
+          </c:spPr>
+          <c:marker>
+            <c:symbol val="circle"/>
+            <c:size val="7"/>
+            <c:spPr>
+              <a:solidFill>
+                <a:schemeClr val="accent3"/>
+              </a:solidFill>
+              <a:ln w="9525">
+                <a:solidFill>
+                  <a:schemeClr val="accent3"/>
+                </a:solidFill>
+              </a:ln>
+              <a:effectLst/>
+            </c:spPr>
+          </c:marker>
+          <c:dPt>
+            <c:idx val="1"/>
+            <c:marker>
+              <c:symbol val="circle"/>
+              <c:size val="7"/>
+              <c:spPr>
+                <a:solidFill>
+                  <a:schemeClr val="accent3"/>
+                </a:solidFill>
+                <a:ln w="9525" cap="sq">
+                  <a:solidFill>
+                    <a:schemeClr val="accent3"/>
+                  </a:solidFill>
+                </a:ln>
+                <a:effectLst/>
+              </c:spPr>
+            </c:marker>
+            <c:bubble3D val="0"/>
+            <c:extLst>
+              <c:ext xmlns:c16="http://schemas.microsoft.com/office/drawing/2014/chart" uri="{C3380CC4-5D6E-409C-BE32-E72D297353CC}">
+                <c16:uniqueId val="{00000002-34DA-4120-A1CF-F1A987A724C1}"/>
+              </c:ext>
+            </c:extLst>
+          </c:dPt>
+          <c:cat>
+            <c:numRef>
+              <c:f>工作表1!$A$2:$A$5</c:f>
+              <c:numCache>
+                <c:formatCode>m/d/yyyy</c:formatCode>
+                <c:ptCount val="4"/>
+                <c:pt idx="0">
+                  <c:v>44344</c:v>
+                </c:pt>
+                <c:pt idx="1">
+                  <c:v>44790</c:v>
+                </c:pt>
+                <c:pt idx="2">
+                  <c:v>45230</c:v>
+                </c:pt>
+                <c:pt idx="3">
+                  <c:v>45355</c:v>
+                </c:pt>
+              </c:numCache>
+            </c:numRef>
+          </c:cat>
+          <c:val>
+            <c:numRef>
+              <c:f>工作表1!$D$2:$D$5</c:f>
+              <c:numCache>
+                <c:formatCode>General</c:formatCode>
+                <c:ptCount val="4"/>
+                <c:pt idx="0">
+                  <c:v>79</c:v>
+                </c:pt>
+                <c:pt idx="1">
+                  <c:v>65</c:v>
+                </c:pt>
+                <c:pt idx="2">
+                  <c:v>64</c:v>
+                </c:pt>
+                <c:pt idx="3">
+                  <c:v>64</c:v>
+                </c:pt>
+              </c:numCache>
+            </c:numRef>
+          </c:val>
+          <c:smooth val="0"/>
+          <c:extLst>
+            <c:ext xmlns:c16="http://schemas.microsoft.com/office/drawing/2014/chart" uri="{C3380CC4-5D6E-409C-BE32-E72D297353CC}">
+              <c16:uniqueId val="{00000003-34DA-4120-A1CF-F1A987A724C1}"/>
+            </c:ext>
+          </c:extLst>
+        </c:ser>
+        <c:ser>
+          <c:idx val="3"/>
+          <c:order val="3"/>
+          <c:tx>
+            <c:strRef>
+              <c:f>工作表1!$E$1</c:f>
+              <c:strCache>
+                <c:ptCount val="1"/>
+                <c:pt idx="0">
+                  <c:v>介面張力</c:v>
+                </c:pt>
+              </c:strCache>
+            </c:strRef>
+          </c:tx>
+          <c:spPr>
+            <a:ln w="38100" cap="rnd">
+              <a:solidFill>
+                <a:schemeClr val="accent4"/>
+              </a:solidFill>
+              <a:round/>
+            </a:ln>
+            <a:effectLst/>
+          </c:spPr>
+          <c:marker>
+            <c:symbol val="diamond"/>
+            <c:size val="7"/>
+            <c:spPr>
+              <a:solidFill>
+                <a:schemeClr val="accent4"/>
+              </a:solidFill>
+              <a:ln w="9525">
+                <a:solidFill>
+                  <a:schemeClr val="accent4"/>
+                </a:solidFill>
+              </a:ln>
+              <a:effectLst/>
+            </c:spPr>
+          </c:marker>
+          <c:cat>
+            <c:numRef>
+              <c:f>工作表1!$A$2:$A$5</c:f>
+              <c:numCache>
+                <c:formatCode>m/d/yyyy</c:formatCode>
+                <c:ptCount val="4"/>
+                <c:pt idx="0">
+                  <c:v>44344</c:v>
+                </c:pt>
+                <c:pt idx="1">
+                  <c:v>44790</c:v>
+                </c:pt>
+                <c:pt idx="2">
+                  <c:v>45230</c:v>
+                </c:pt>
+                <c:pt idx="3">
+                  <c:v>45355</c:v>
+                </c:pt>
+              </c:numCache>
+            </c:numRef>
+          </c:cat>
+          <c:val>
+            <c:numRef>
+              <c:f>工作表1!$E$2:$E$5</c:f>
+              <c:numCache>
+                <c:formatCode>General</c:formatCode>
+                <c:ptCount val="4"/>
+                <c:pt idx="0">
+                  <c:v>42</c:v>
+                </c:pt>
+                <c:pt idx="1">
+                  <c:v>44</c:v>
+                </c:pt>
+                <c:pt idx="2">
+                  <c:v>43</c:v>
+                </c:pt>
+                <c:pt idx="3">
+                  <c:v>44</c:v>
+                </c:pt>
+              </c:numCache>
+            </c:numRef>
+          </c:val>
+          <c:smooth val="0"/>
+          <c:extLst>
+            <c:ext xmlns:c16="http://schemas.microsoft.com/office/drawing/2014/chart" uri="{C3380CC4-5D6E-409C-BE32-E72D297353CC}">
+              <c16:uniqueId val="{00000004-34DA-4120-A1CF-F1A987A724C1}"/>
+            </c:ext>
+          </c:extLst>
+        </c:ser>
+        <c:dLbls>
+          <c:showLegendKey val="0"/>
+          <c:showVal val="0"/>
+          <c:showCatName val="0"/>
+          <c:showSerName val="0"/>
+          <c:showPercent val="0"/>
+          <c:showBubbleSize val="0"/>
+        </c:dLbls>
+        <c:marker val="1"/>
+        <c:smooth val="0"/>
+        <c:axId val="345513912"/>
+        <c:axId val="345509976"/>
+      </c:lineChart>
+      <c:catAx>
+        <c:axId val="345513912"/>
+        <c:scaling>
+          <c:orientation val="minMax"/>
+        </c:scaling>
+        <c:delete val="0"/>
+        <c:axPos val="b"/>
+        <c:numFmt formatCode="m/d/yyyy" sourceLinked="1"/>
+        <c:majorTickMark val="none"/>
+        <c:minorTickMark val="none"/>
+        <c:tickLblPos val="nextTo"/>
+        <c:spPr>
+          <a:noFill/>
+          <a:ln w="9525" cap="flat" cmpd="sng" algn="ctr">
+            <a:solidFill>
+              <a:schemeClr val="tx1">
+                <a:lumMod val="15000"/>
+                <a:lumOff val="85000"/>
+              </a:schemeClr>
+            </a:solidFill>
+            <a:round/>
+          </a:ln>
+          <a:effectLst/>
+        </c:spPr>
+        <c:txPr>
+          <a:bodyPr rot="-60000000" spcFirstLastPara="1" vertOverflow="ellipsis" vert="horz" wrap="square" anchor="ctr" anchorCtr="1"/>
+          <a:lstStyle/>
+          <a:p>
+            <a:pPr>
+              <a:defRPr sz="900" b="0" i="0" u="none" strike="noStrike" kern="1200" baseline="0">
+                <a:solidFill>
+                  <a:schemeClr val="tx1">
+                    <a:lumMod val="65000"/>
+                    <a:lumOff val="35000"/>
+                  </a:schemeClr>
+                </a:solidFill>
+                <a:latin typeface="+mn-lt"/>
+                <a:ea typeface="+mn-ea"/>
+                <a:cs typeface="+mn-cs"/>
+              </a:defRPr>
+            </a:pPr>
+            <a:endParaRPr lang="zh-TW"/>
+          </a:p>
+        </c:txPr>
+        <c:crossAx val="345509976"/>
+        <c:crosses val="autoZero"/>
+        <c:auto val="0"/>
+        <c:lblAlgn val="ctr"/>
+        <c:lblOffset val="100"/>
+        <c:noMultiLvlLbl val="0"/>
+      </c:catAx>
+      <c:valAx>
+        <c:axId val="345509976"/>
+        <c:scaling>
+          <c:orientation val="minMax"/>
+          <c:max val="80"/>
+        </c:scaling>
+        <c:delete val="0"/>
+        <c:axPos val="l"/>
+        <c:majorGridlines>
+          <c:spPr>
+            <a:ln w="9525" cap="flat" cmpd="sng" algn="ctr">
+              <a:solidFill>
+                <a:schemeClr val="tx1">
+                  <a:lumMod val="15000"/>
+                  <a:lumOff val="85000"/>
+                </a:schemeClr>
+              </a:solidFill>
+              <a:round/>
+            </a:ln>
+            <a:effectLst/>
+          </c:spPr>
+        </c:majorGridlines>
+        <c:numFmt formatCode="General" sourceLinked="1"/>
+        <c:majorTickMark val="none"/>
+        <c:minorTickMark val="none"/>
+        <c:tickLblPos val="nextTo"/>
+        <c:spPr>
+          <a:noFill/>
+          <a:ln>
+            <a:noFill/>
+          </a:ln>
+          <a:effectLst/>
+        </c:spPr>
+        <c:txPr>
+          <a:bodyPr rot="-60000000" spcFirstLastPara="1" vertOverflow="ellipsis" vert="horz" wrap="square" anchor="ctr" anchorCtr="1"/>
+          <a:lstStyle/>
+          <a:p>
+            <a:pPr>
+              <a:defRPr sz="900" b="0" i="0" u="none" strike="noStrike" kern="1200" baseline="0">
+                <a:solidFill>
+                  <a:schemeClr val="tx1">
+                    <a:lumMod val="65000"/>
+                    <a:lumOff val="35000"/>
+                  </a:schemeClr>
+                </a:solidFill>
+                <a:latin typeface="+mn-lt"/>
+                <a:ea typeface="+mn-ea"/>
+                <a:cs typeface="+mn-cs"/>
+              </a:defRPr>
+            </a:pPr>
+            <a:endParaRPr lang="zh-TW"/>
+          </a:p>
+        </c:txPr>
+        <c:crossAx val="345513912"/>
+        <c:crosses val="autoZero"/>
+        <c:crossBetween val="between"/>
+        <c:majorUnit val="20"/>
+      </c:valAx>
+      <c:spPr>
+        <a:noFill/>
+        <a:ln>
+          <a:noFill/>
+        </a:ln>
+        <a:effectLst/>
+      </c:spPr>
+    </c:plotArea>
+    <c:legend>
+      <c:legendPos val="r"/>
+      <c:overlay val="0"/>
+      <c:spPr>
+        <a:noFill/>
+        <a:ln>
+          <a:noFill/>
+        </a:ln>
+        <a:effectLst/>
+      </c:spPr>
+      <c:txPr>
+        <a:bodyPr rot="0" spcFirstLastPara="1" vertOverflow="ellipsis" vert="horz" wrap="square" anchor="ctr" anchorCtr="1"/>
+        <a:lstStyle/>
+        <a:p>
+          <a:pPr>
+            <a:defRPr sz="900" b="0" i="0" u="none" strike="noStrike" kern="1200" baseline="0">
+              <a:solidFill>
+                <a:schemeClr val="tx1">
+                  <a:lumMod val="65000"/>
+                  <a:lumOff val="35000"/>
+                </a:schemeClr>
+              </a:solidFill>
+              <a:latin typeface="+mn-lt"/>
+              <a:ea typeface="+mn-ea"/>
+              <a:cs typeface="+mn-cs"/>
+            </a:defRPr>
+          </a:pPr>
+          <a:endParaRPr lang="zh-TW"/>
+        </a:p>
+      </c:txPr>
+    </c:legend>
+    <c:plotVisOnly val="1"/>
+    <c:dispBlanksAs val="gap"/>
+    <c:extLst>
+      <c:ext xmlns:c16r3="http://schemas.microsoft.com/office/drawing/2017/03/chart" uri="{56B9EC1D-385E-4148-901F-78D8002777C0}">
+        <c16r3:dataDisplayOptions16>
+          <c16r3:dispNaAsBlank val="1"/>
+        </c16r3:dataDisplayOptions16>
+      </c:ext>
+    </c:extLst>
+    <c:showDLblsOverMax val="0"/>
+  </c:chart>
+  <c:spPr>
+    <a:solidFill>
+      <a:schemeClr val="bg1"/>
+    </a:solidFill>
+    <a:ln w="9525" cap="flat" cmpd="sng" algn="ctr">
+      <a:solidFill>
+        <a:schemeClr val="tx1">
+          <a:lumMod val="15000"/>
+          <a:lumOff val="85000"/>
+        </a:schemeClr>
+      </a:solidFill>
+      <a:round/>
+    </a:ln>
+    <a:effectLst/>
+  </c:spPr>
+  <c:txPr>
+    <a:bodyPr/>
+    <a:lstStyle/>
+    <a:p>
+      <a:pPr>
+        <a:defRPr/>
+      </a:pPr>
+      <a:endParaRPr lang="zh-TW"/>
+    </a:p>
+  </c:txPr>
+  <c:externalData r:id="rId3">
+    <c:autoUpdate val="0"/>
+  </c:externalData>
+</c:chartSpace>
+</file>
+
 <file path=word/charts/colors1.xml><?xml version="1.0" encoding="utf-8"?>
 <cs:colorStyle xmlns:cs="http://schemas.microsoft.com/office/drawing/2012/chartStyle" xmlns:a="http://schemas.openxmlformats.org/drawingml/2006/main" meth="cycle" id="10">
   <a:schemeClr val="accent1"/>
@@ -1159,7 +1827,550 @@
 </cs:colorStyle>
 </file>
 
+<file path=word/charts/colors2.xml><?xml version="1.0" encoding="utf-8"?>
+<cs:colorStyle xmlns:cs="http://schemas.microsoft.com/office/drawing/2012/chartStyle" xmlns:a="http://schemas.openxmlformats.org/drawingml/2006/main" meth="cycle" id="10">
+  <a:schemeClr val="accent1"/>
+  <a:schemeClr val="accent2"/>
+  <a:schemeClr val="accent3"/>
+  <a:schemeClr val="accent4"/>
+  <a:schemeClr val="accent5"/>
+  <a:schemeClr val="accent6"/>
+  <cs:variation/>
+  <cs:variation>
+    <a:lumMod val="60000"/>
+  </cs:variation>
+  <cs:variation>
+    <a:lumMod val="80000"/>
+    <a:lumOff val="20000"/>
+  </cs:variation>
+  <cs:variation>
+    <a:lumMod val="80000"/>
+  </cs:variation>
+  <cs:variation>
+    <a:lumMod val="60000"/>
+    <a:lumOff val="40000"/>
+  </cs:variation>
+  <cs:variation>
+    <a:lumMod val="50000"/>
+  </cs:variation>
+  <cs:variation>
+    <a:lumMod val="70000"/>
+    <a:lumOff val="30000"/>
+  </cs:variation>
+  <cs:variation>
+    <a:lumMod val="70000"/>
+  </cs:variation>
+  <cs:variation>
+    <a:lumMod val="50000"/>
+    <a:lumOff val="50000"/>
+  </cs:variation>
+</cs:colorStyle>
+</file>
+
 <file path=word/charts/style1.xml><?xml version="1.0" encoding="utf-8"?>
+<cs:chartStyle xmlns:cs="http://schemas.microsoft.com/office/drawing/2012/chartStyle" xmlns:a="http://schemas.openxmlformats.org/drawingml/2006/main" id="332">
+  <cs:axisTitle>
+    <cs:lnRef idx="0"/>
+    <cs:fillRef idx="0"/>
+    <cs:effectRef idx="0"/>
+    <cs:fontRef idx="minor">
+      <a:schemeClr val="tx1">
+        <a:lumMod val="65000"/>
+        <a:lumOff val="35000"/>
+      </a:schemeClr>
+    </cs:fontRef>
+    <cs:defRPr sz="1000" kern="1200"/>
+  </cs:axisTitle>
+  <cs:categoryAxis>
+    <cs:lnRef idx="0"/>
+    <cs:fillRef idx="0"/>
+    <cs:effectRef idx="0"/>
+    <cs:fontRef idx="minor">
+      <a:schemeClr val="tx1">
+        <a:lumMod val="65000"/>
+        <a:lumOff val="35000"/>
+      </a:schemeClr>
+    </cs:fontRef>
+    <cs:spPr>
+      <a:ln w="9525" cap="flat" cmpd="sng" algn="ctr">
+        <a:solidFill>
+          <a:schemeClr val="tx1">
+            <a:lumMod val="15000"/>
+            <a:lumOff val="85000"/>
+          </a:schemeClr>
+        </a:solidFill>
+        <a:round/>
+      </a:ln>
+    </cs:spPr>
+    <cs:defRPr sz="900" kern="1200"/>
+  </cs:categoryAxis>
+  <cs:chartArea mods="allowNoFillOverride allowNoLineOverride">
+    <cs:lnRef idx="0"/>
+    <cs:fillRef idx="0"/>
+    <cs:effectRef idx="0"/>
+    <cs:fontRef idx="minor">
+      <a:schemeClr val="tx1"/>
+    </cs:fontRef>
+    <cs:spPr>
+      <a:solidFill>
+        <a:schemeClr val="bg1"/>
+      </a:solidFill>
+      <a:ln w="9525" cap="flat" cmpd="sng" algn="ctr">
+        <a:solidFill>
+          <a:schemeClr val="tx1">
+            <a:lumMod val="15000"/>
+            <a:lumOff val="85000"/>
+          </a:schemeClr>
+        </a:solidFill>
+        <a:round/>
+      </a:ln>
+    </cs:spPr>
+    <cs:defRPr sz="1000" kern="1200"/>
+  </cs:chartArea>
+  <cs:dataLabel>
+    <cs:lnRef idx="0"/>
+    <cs:fillRef idx="0"/>
+    <cs:effectRef idx="0"/>
+    <cs:fontRef idx="minor">
+      <a:schemeClr val="tx1">
+        <a:lumMod val="75000"/>
+        <a:lumOff val="25000"/>
+      </a:schemeClr>
+    </cs:fontRef>
+    <cs:defRPr sz="900" kern="1200"/>
+  </cs:dataLabel>
+  <cs:dataLabelCallout>
+    <cs:lnRef idx="0"/>
+    <cs:fillRef idx="0"/>
+    <cs:effectRef idx="0"/>
+    <cs:fontRef idx="minor">
+      <a:schemeClr val="dk1">
+        <a:lumMod val="65000"/>
+        <a:lumOff val="35000"/>
+      </a:schemeClr>
+    </cs:fontRef>
+    <cs:spPr>
+      <a:solidFill>
+        <a:schemeClr val="lt1"/>
+      </a:solidFill>
+      <a:ln>
+        <a:solidFill>
+          <a:schemeClr val="dk1">
+            <a:lumMod val="25000"/>
+            <a:lumOff val="75000"/>
+          </a:schemeClr>
+        </a:solidFill>
+      </a:ln>
+    </cs:spPr>
+    <cs:defRPr sz="900" kern="1200"/>
+    <cs:bodyPr rot="0" spcFirstLastPara="1" vertOverflow="clip" horzOverflow="clip" vert="horz" wrap="square" lIns="36576" tIns="18288" rIns="36576" bIns="18288" anchor="ctr" anchorCtr="1">
+      <a:spAutoFit/>
+    </cs:bodyPr>
+  </cs:dataLabelCallout>
+  <cs:dataPoint>
+    <cs:lnRef idx="0"/>
+    <cs:fillRef idx="1">
+      <cs:styleClr val="auto"/>
+    </cs:fillRef>
+    <cs:effectRef idx="0"/>
+    <cs:fontRef idx="minor">
+      <a:schemeClr val="tx1"/>
+    </cs:fontRef>
+  </cs:dataPoint>
+  <cs:dataPoint3D>
+    <cs:lnRef idx="0"/>
+    <cs:fillRef idx="1">
+      <cs:styleClr val="auto"/>
+    </cs:fillRef>
+    <cs:effectRef idx="0"/>
+    <cs:fontRef idx="minor">
+      <a:schemeClr val="tx1"/>
+    </cs:fontRef>
+  </cs:dataPoint3D>
+  <cs:dataPointLine>
+    <cs:lnRef idx="0">
+      <cs:styleClr val="auto"/>
+    </cs:lnRef>
+    <cs:fillRef idx="1"/>
+    <cs:effectRef idx="0"/>
+    <cs:fontRef idx="minor">
+      <a:schemeClr val="tx1"/>
+    </cs:fontRef>
+    <cs:spPr>
+      <a:ln w="28575" cap="rnd">
+        <a:solidFill>
+          <a:schemeClr val="phClr"/>
+        </a:solidFill>
+        <a:round/>
+      </a:ln>
+    </cs:spPr>
+  </cs:dataPointLine>
+  <cs:dataPointMarker>
+    <cs:lnRef idx="0">
+      <cs:styleClr val="auto"/>
+    </cs:lnRef>
+    <cs:fillRef idx="1">
+      <cs:styleClr val="auto"/>
+    </cs:fillRef>
+    <cs:effectRef idx="0"/>
+    <cs:fontRef idx="minor">
+      <a:schemeClr val="tx1"/>
+    </cs:fontRef>
+    <cs:spPr>
+      <a:ln w="9525">
+        <a:solidFill>
+          <a:schemeClr val="phClr"/>
+        </a:solidFill>
+      </a:ln>
+    </cs:spPr>
+  </cs:dataPointMarker>
+  <cs:dataPointMarkerLayout symbol="circle" size="5"/>
+  <cs:dataPointWireframe>
+    <cs:lnRef idx="0">
+      <cs:styleClr val="auto"/>
+    </cs:lnRef>
+    <cs:fillRef idx="1"/>
+    <cs:effectRef idx="0"/>
+    <cs:fontRef idx="minor">
+      <a:schemeClr val="tx1"/>
+    </cs:fontRef>
+    <cs:spPr>
+      <a:ln w="9525" cap="rnd">
+        <a:solidFill>
+          <a:schemeClr val="phClr"/>
+        </a:solidFill>
+        <a:round/>
+      </a:ln>
+    </cs:spPr>
+  </cs:dataPointWireframe>
+  <cs:dataTable>
+    <cs:lnRef idx="0"/>
+    <cs:fillRef idx="0"/>
+    <cs:effectRef idx="0"/>
+    <cs:fontRef idx="minor">
+      <a:schemeClr val="tx1">
+        <a:lumMod val="65000"/>
+        <a:lumOff val="35000"/>
+      </a:schemeClr>
+    </cs:fontRef>
+    <cs:spPr>
+      <a:noFill/>
+      <a:ln w="9525" cap="flat" cmpd="sng" algn="ctr">
+        <a:solidFill>
+          <a:schemeClr val="tx1">
+            <a:lumMod val="15000"/>
+            <a:lumOff val="85000"/>
+          </a:schemeClr>
+        </a:solidFill>
+        <a:round/>
+      </a:ln>
+    </cs:spPr>
+    <cs:defRPr sz="900" kern="1200"/>
+  </cs:dataTable>
+  <cs:downBar>
+    <cs:lnRef idx="0"/>
+    <cs:fillRef idx="0"/>
+    <cs:effectRef idx="0"/>
+    <cs:fontRef idx="minor">
+      <a:schemeClr val="dk1"/>
+    </cs:fontRef>
+    <cs:spPr>
+      <a:solidFill>
+        <a:schemeClr val="dk1">
+          <a:lumMod val="65000"/>
+          <a:lumOff val="35000"/>
+        </a:schemeClr>
+      </a:solidFill>
+      <a:ln w="9525">
+        <a:solidFill>
+          <a:schemeClr val="tx1">
+            <a:lumMod val="65000"/>
+            <a:lumOff val="35000"/>
+          </a:schemeClr>
+        </a:solidFill>
+      </a:ln>
+    </cs:spPr>
+  </cs:downBar>
+  <cs:dropLine>
+    <cs:lnRef idx="0"/>
+    <cs:fillRef idx="0"/>
+    <cs:effectRef idx="0"/>
+    <cs:fontRef idx="minor">
+      <a:schemeClr val="tx1"/>
+    </cs:fontRef>
+    <cs:spPr>
+      <a:ln w="9525" cap="flat" cmpd="sng" algn="ctr">
+        <a:solidFill>
+          <a:schemeClr val="tx1">
+            <a:lumMod val="35000"/>
+            <a:lumOff val="65000"/>
+          </a:schemeClr>
+        </a:solidFill>
+        <a:round/>
+      </a:ln>
+    </cs:spPr>
+  </cs:dropLine>
+  <cs:errorBar>
+    <cs:lnRef idx="0"/>
+    <cs:fillRef idx="0"/>
+    <cs:effectRef idx="0"/>
+    <cs:fontRef idx="minor">
+      <a:schemeClr val="tx1"/>
+    </cs:fontRef>
+    <cs:spPr>
+      <a:ln w="9525" cap="flat" cmpd="sng" algn="ctr">
+        <a:solidFill>
+          <a:schemeClr val="tx1">
+            <a:lumMod val="65000"/>
+            <a:lumOff val="35000"/>
+          </a:schemeClr>
+        </a:solidFill>
+        <a:round/>
+      </a:ln>
+    </cs:spPr>
+  </cs:errorBar>
+  <cs:floor>
+    <cs:lnRef idx="0"/>
+    <cs:fillRef idx="0"/>
+    <cs:effectRef idx="0"/>
+    <cs:fontRef idx="minor">
+      <a:schemeClr val="tx1"/>
+    </cs:fontRef>
+    <cs:spPr>
+      <a:noFill/>
+      <a:ln>
+        <a:noFill/>
+      </a:ln>
+    </cs:spPr>
+  </cs:floor>
+  <cs:gridlineMajor>
+    <cs:lnRef idx="0"/>
+    <cs:fillRef idx="0"/>
+    <cs:effectRef idx="0"/>
+    <cs:fontRef idx="minor">
+      <a:schemeClr val="tx1"/>
+    </cs:fontRef>
+    <cs:spPr>
+      <a:ln w="9525" cap="flat" cmpd="sng" algn="ctr">
+        <a:solidFill>
+          <a:schemeClr val="tx1">
+            <a:lumMod val="15000"/>
+            <a:lumOff val="85000"/>
+          </a:schemeClr>
+        </a:solidFill>
+        <a:round/>
+      </a:ln>
+    </cs:spPr>
+  </cs:gridlineMajor>
+  <cs:gridlineMinor>
+    <cs:lnRef idx="0"/>
+    <cs:fillRef idx="0"/>
+    <cs:effectRef idx="0"/>
+    <cs:fontRef idx="minor">
+      <a:schemeClr val="tx1"/>
+    </cs:fontRef>
+    <cs:spPr>
+      <a:ln w="9525" cap="flat" cmpd="sng" algn="ctr">
+        <a:solidFill>
+          <a:schemeClr val="tx1">
+            <a:lumMod val="5000"/>
+            <a:lumOff val="95000"/>
+          </a:schemeClr>
+        </a:solidFill>
+        <a:round/>
+      </a:ln>
+    </cs:spPr>
+  </cs:gridlineMinor>
+  <cs:hiLoLine>
+    <cs:lnRef idx="0"/>
+    <cs:fillRef idx="0"/>
+    <cs:effectRef idx="0"/>
+    <cs:fontRef idx="minor">
+      <a:schemeClr val="tx1"/>
+    </cs:fontRef>
+    <cs:spPr>
+      <a:ln w="9525" cap="flat" cmpd="sng" algn="ctr">
+        <a:solidFill>
+          <a:schemeClr val="tx1">
+            <a:lumMod val="75000"/>
+            <a:lumOff val="25000"/>
+          </a:schemeClr>
+        </a:solidFill>
+        <a:round/>
+      </a:ln>
+    </cs:spPr>
+  </cs:hiLoLine>
+  <cs:leaderLine>
+    <cs:lnRef idx="0"/>
+    <cs:fillRef idx="0"/>
+    <cs:effectRef idx="0"/>
+    <cs:fontRef idx="minor">
+      <a:schemeClr val="tx1"/>
+    </cs:fontRef>
+    <cs:spPr>
+      <a:ln w="9525" cap="flat" cmpd="sng" algn="ctr">
+        <a:solidFill>
+          <a:schemeClr val="tx1">
+            <a:lumMod val="35000"/>
+            <a:lumOff val="65000"/>
+          </a:schemeClr>
+        </a:solidFill>
+        <a:round/>
+      </a:ln>
+    </cs:spPr>
+  </cs:leaderLine>
+  <cs:legend>
+    <cs:lnRef idx="0"/>
+    <cs:fillRef idx="0"/>
+    <cs:effectRef idx="0"/>
+    <cs:fontRef idx="minor">
+      <a:schemeClr val="tx1">
+        <a:lumMod val="65000"/>
+        <a:lumOff val="35000"/>
+      </a:schemeClr>
+    </cs:fontRef>
+    <cs:defRPr sz="900" kern="1200"/>
+  </cs:legend>
+  <cs:plotArea mods="allowNoFillOverride allowNoLineOverride">
+    <cs:lnRef idx="0"/>
+    <cs:fillRef idx="0"/>
+    <cs:effectRef idx="0"/>
+    <cs:fontRef idx="minor">
+      <a:schemeClr val="tx1"/>
+    </cs:fontRef>
+  </cs:plotArea>
+  <cs:plotArea3D mods="allowNoFillOverride allowNoLineOverride">
+    <cs:lnRef idx="0"/>
+    <cs:fillRef idx="0"/>
+    <cs:effectRef idx="0"/>
+    <cs:fontRef idx="minor">
+      <a:schemeClr val="tx1"/>
+    </cs:fontRef>
+  </cs:plotArea3D>
+  <cs:seriesAxis>
+    <cs:lnRef idx="0"/>
+    <cs:fillRef idx="0"/>
+    <cs:effectRef idx="0"/>
+    <cs:fontRef idx="minor">
+      <a:schemeClr val="tx1">
+        <a:lumMod val="65000"/>
+        <a:lumOff val="35000"/>
+      </a:schemeClr>
+    </cs:fontRef>
+    <cs:defRPr sz="900" kern="1200"/>
+  </cs:seriesAxis>
+  <cs:seriesLine>
+    <cs:lnRef idx="0"/>
+    <cs:fillRef idx="0"/>
+    <cs:effectRef idx="0"/>
+    <cs:fontRef idx="minor">
+      <a:schemeClr val="tx1"/>
+    </cs:fontRef>
+    <cs:spPr>
+      <a:ln w="9525" cap="flat" cmpd="sng" algn="ctr">
+        <a:solidFill>
+          <a:schemeClr val="tx1">
+            <a:lumMod val="35000"/>
+            <a:lumOff val="65000"/>
+          </a:schemeClr>
+        </a:solidFill>
+        <a:round/>
+      </a:ln>
+    </cs:spPr>
+  </cs:seriesLine>
+  <cs:title>
+    <cs:lnRef idx="0"/>
+    <cs:fillRef idx="0"/>
+    <cs:effectRef idx="0"/>
+    <cs:fontRef idx="minor">
+      <a:schemeClr val="tx1">
+        <a:lumMod val="65000"/>
+        <a:lumOff val="35000"/>
+      </a:schemeClr>
+    </cs:fontRef>
+    <cs:defRPr sz="1400" b="0" kern="1200" spc="0" baseline="0"/>
+  </cs:title>
+  <cs:trendline>
+    <cs:lnRef idx="0">
+      <cs:styleClr val="auto"/>
+    </cs:lnRef>
+    <cs:fillRef idx="0"/>
+    <cs:effectRef idx="0"/>
+    <cs:fontRef idx="minor">
+      <a:schemeClr val="tx1"/>
+    </cs:fontRef>
+    <cs:spPr>
+      <a:ln w="19050" cap="rnd">
+        <a:solidFill>
+          <a:schemeClr val="phClr"/>
+        </a:solidFill>
+        <a:prstDash val="sysDot"/>
+      </a:ln>
+    </cs:spPr>
+  </cs:trendline>
+  <cs:trendlineLabel>
+    <cs:lnRef idx="0"/>
+    <cs:fillRef idx="0"/>
+    <cs:effectRef idx="0"/>
+    <cs:fontRef idx="minor">
+      <a:schemeClr val="tx1">
+        <a:lumMod val="65000"/>
+        <a:lumOff val="35000"/>
+      </a:schemeClr>
+    </cs:fontRef>
+    <cs:defRPr sz="900" kern="1200"/>
+  </cs:trendlineLabel>
+  <cs:upBar>
+    <cs:lnRef idx="0"/>
+    <cs:fillRef idx="0"/>
+    <cs:effectRef idx="0"/>
+    <cs:fontRef idx="minor">
+      <a:schemeClr val="dk1"/>
+    </cs:fontRef>
+    <cs:spPr>
+      <a:solidFill>
+        <a:schemeClr val="lt1"/>
+      </a:solidFill>
+      <a:ln w="9525">
+        <a:solidFill>
+          <a:schemeClr val="tx1">
+            <a:lumMod val="15000"/>
+            <a:lumOff val="85000"/>
+          </a:schemeClr>
+        </a:solidFill>
+      </a:ln>
+    </cs:spPr>
+  </cs:upBar>
+  <cs:valueAxis>
+    <cs:lnRef idx="0"/>
+    <cs:fillRef idx="0"/>
+    <cs:effectRef idx="0"/>
+    <cs:fontRef idx="minor">
+      <a:schemeClr val="tx1">
+        <a:lumMod val="65000"/>
+        <a:lumOff val="35000"/>
+      </a:schemeClr>
+    </cs:fontRef>
+    <cs:defRPr sz="900" kern="1200"/>
+  </cs:valueAxis>
+  <cs:wall>
+    <cs:lnRef idx="0"/>
+    <cs:fillRef idx="0"/>
+    <cs:effectRef idx="0"/>
+    <cs:fontRef idx="minor">
+      <a:schemeClr val="tx1"/>
+    </cs:fontRef>
+    <cs:spPr>
+      <a:noFill/>
+      <a:ln>
+        <a:noFill/>
+      </a:ln>
+    </cs:spPr>
+  </cs:wall>
+</cs:chartStyle>
+</file>
+
+<file path=word/charts/style2.xml><?xml version="1.0" encoding="utf-8"?>
 <cs:chartStyle xmlns:cs="http://schemas.microsoft.com/office/drawing/2012/chartStyle" xmlns:a="http://schemas.openxmlformats.org/drawingml/2006/main" id="332">
   <cs:axisTitle>
     <cs:lnRef idx="0"/>

</xml_diff>